<commit_message>
long time coming, graduation
</commit_message>
<xml_diff>
--- a/updated/resume - aug 20.docx
+++ b/updated/resume - aug 20.docx
@@ -17,6 +17,9 @@
         <w:gridCol w:w="7"/>
       </w:tblGrid>
       <w:tr>
+        <w:trPr>
+          <w:trHeight w:val="443"/>
+        </w:trPr>
         <w:tc>
           <w:tcPr>
             <w:tcW w:w="10443" w:type="dxa"/>
@@ -72,6 +75,9 @@
         </w:tc>
       </w:tr>
       <w:tr>
+        <w:trPr>
+          <w:trHeight w:val="353"/>
+        </w:trPr>
         <w:tc>
           <w:tcPr>
             <w:tcW w:w="10443" w:type="dxa"/>
@@ -83,18 +89,48 @@
               <w:autoSpaceDE w:val="0"/>
               <w:autoSpaceDN w:val="0"/>
               <w:adjustRightInd w:val="0"/>
-              <w:spacing w:line="230" w:lineRule="exact"/>
+              <w:spacing w:line="220" w:lineRule="exact"/>
+              <w:contextualSpacing/>
               <w:jc w:val="center"/>
               <w:rPr>
                 <w:rFonts w:ascii="Palatino Linotype" w:hAnsi="Palatino Linotype" w:cs="Palatino"/>
-                <w:sz w:val="21"/>
-                <w:szCs w:val="21"/>
-              </w:rPr>
-            </w:pPr>
+                <w:sz w:val="22"/>
+                <w:szCs w:val="22"/>
+              </w:rPr>
+            </w:pPr>
+            <w:r>
+              <w:rPr>
+                <w:rFonts w:ascii="Palatino Linotype" w:hAnsi="Palatino Linotype" w:cs="Palatino"/>
+                <w:sz w:val="22"/>
+                <w:szCs w:val="22"/>
+                <w:lang w:val="fr-FR"/>
+              </w:rPr>
+              <w:t xml:space="preserve">justinjl@umich.edu </w:t>
+            </w:r>
+            <w:r>
+              <w:rPr>
+                <w:rFonts w:ascii="Symbol" w:hAnsi="Symbol" w:cs="Symbol"/>
+                <w:sz w:val="22"/>
+                <w:szCs w:val="22"/>
+              </w:rPr>
+              <w:t></w:t>
+            </w:r>
+            <w:r>
+              <w:rPr>
+                <w:rFonts w:ascii="Palatino Linotype" w:hAnsi="Palatino Linotype" w:cs="Palatino"/>
+                <w:sz w:val="22"/>
+                <w:szCs w:val="22"/>
+                <w:lang w:val="fr-FR"/>
+              </w:rPr>
+              <w:t xml:space="preserve"> (734) 645-6812</w:t>
+            </w:r>
           </w:p>
         </w:tc>
       </w:tr>
       <w:tr>
+        <w:trPr>
+          <w:trHeight w:val="308"/>
+        </w:trPr>
         <w:tc>
           <w:tcPr>
             <w:tcW w:w="10443" w:type="dxa"/>
@@ -106,74 +142,55 @@
               <w:autoSpaceDE w:val="0"/>
               <w:autoSpaceDN w:val="0"/>
               <w:adjustRightInd w:val="0"/>
-              <w:spacing w:line="230" w:lineRule="exact"/>
+              <w:spacing w:line="220" w:lineRule="exact"/>
+              <w:contextualSpacing/>
               <w:jc w:val="center"/>
               <w:rPr>
                 <w:rFonts w:ascii="Palatino Linotype" w:hAnsi="Palatino Linotype" w:cs="Palatino"/>
-                <w:sz w:val="21"/>
-                <w:szCs w:val="21"/>
-              </w:rPr>
-            </w:pPr>
-            <w:r>
-              <w:rPr>
-                <w:rFonts w:ascii="Palatino Linotype" w:hAnsi="Palatino Linotype" w:cs="Palatino"/>
-                <w:sz w:val="21"/>
-                <w:szCs w:val="21"/>
-              </w:rPr>
-              <w:t>25703 Shoreline Drive</w:t>
-            </w:r>
-            <w:r>
-              <w:rPr>
-                <w:rFonts w:ascii="Palatino Linotype" w:hAnsi="Palatino Linotype" w:cs="Palatino"/>
-                <w:sz w:val="21"/>
-                <w:szCs w:val="21"/>
-              </w:rPr>
-              <w:t xml:space="preserve"> </w:t>
+                <w:sz w:val="22"/>
+                <w:szCs w:val="22"/>
+                <w:lang w:val="fr-FR"/>
+              </w:rPr>
+            </w:pPr>
+            <w:r>
+              <w:rPr>
+                <w:rFonts w:ascii="Palatino Linotype" w:hAnsi="Palatino Linotype" w:cs="Palatino"/>
+                <w:sz w:val="22"/>
+                <w:szCs w:val="22"/>
+              </w:rPr>
+              <w:t xml:space="preserve">25703 Shoreline Drive </w:t>
             </w:r>
             <w:r>
               <w:rPr>
                 <w:rFonts w:ascii="Symbol" w:hAnsi="Symbol" w:cs="Symbol"/>
-                <w:sz w:val="21"/>
-                <w:szCs w:val="21"/>
+                <w:sz w:val="22"/>
+                <w:szCs w:val="22"/>
               </w:rPr>
               <w:t></w:t>
             </w:r>
             <w:r>
               <w:rPr>
                 <w:rFonts w:ascii="Symbol" w:hAnsi="Symbol" w:cs="Symbol"/>
-                <w:sz w:val="21"/>
-                <w:szCs w:val="21"/>
+                <w:sz w:val="22"/>
+                <w:szCs w:val="22"/>
               </w:rPr>
               <w:t></w:t>
             </w:r>
             <w:r>
               <w:rPr>
                 <w:rFonts w:ascii="Palatino Linotype" w:hAnsi="Palatino Linotype" w:cs="Palatino"/>
-                <w:sz w:val="21"/>
-                <w:szCs w:val="21"/>
-              </w:rPr>
-              <w:t>Novi,</w:t>
-            </w:r>
-            <w:r>
-              <w:rPr>
-                <w:rFonts w:ascii="Palatino Linotype" w:hAnsi="Palatino Linotype" w:cs="Palatino"/>
-                <w:sz w:val="21"/>
-                <w:szCs w:val="21"/>
-              </w:rPr>
-              <w:t xml:space="preserve"> MI, 4</w:t>
-            </w:r>
-            <w:r>
-              <w:rPr>
-                <w:rFonts w:ascii="Palatino Linotype" w:hAnsi="Palatino Linotype" w:cs="Palatino"/>
-                <w:sz w:val="21"/>
-                <w:szCs w:val="21"/>
-              </w:rPr>
-              <w:t>8374</w:t>
+                <w:sz w:val="22"/>
+                <w:szCs w:val="22"/>
+              </w:rPr>
+              <w:t>Novi, MI, 48374</w:t>
             </w:r>
           </w:p>
         </w:tc>
       </w:tr>
       <w:tr>
+        <w:trPr>
+          <w:trHeight w:val="237"/>
+        </w:trPr>
         <w:tc>
           <w:tcPr>
             <w:tcW w:w="10443" w:type="dxa"/>
@@ -185,119 +202,23 @@
               <w:autoSpaceDE w:val="0"/>
               <w:autoSpaceDN w:val="0"/>
               <w:adjustRightInd w:val="0"/>
-              <w:spacing w:line="230" w:lineRule="exact"/>
+              <w:spacing w:line="220" w:lineRule="exact"/>
+              <w:contextualSpacing/>
               <w:jc w:val="center"/>
               <w:rPr>
                 <w:rFonts w:ascii="Palatino Linotype" w:hAnsi="Palatino Linotype" w:cs="Palatino"/>
-                <w:sz w:val="21"/>
-                <w:szCs w:val="21"/>
+                <w:sz w:val="22"/>
+                <w:szCs w:val="22"/>
+              </w:rPr>
+            </w:pPr>
+            <w:r>
+              <w:rPr>
+                <w:rFonts w:ascii="Palatino Linotype" w:hAnsi="Palatino Linotype" w:cs="Palatino"/>
+                <w:sz w:val="22"/>
+                <w:szCs w:val="22"/>
                 <w:lang w:val="fr-FR"/>
               </w:rPr>
-            </w:pPr>
-            <w:r>
-              <w:rPr>
-                <w:rFonts w:ascii="Palatino Linotype" w:hAnsi="Palatino Linotype" w:cs="Palatino"/>
-                <w:sz w:val="21"/>
-                <w:szCs w:val="21"/>
-                <w:lang w:val="fr-FR"/>
-              </w:rPr>
-              <w:t xml:space="preserve">justinjl@umich.edu </w:t>
-            </w:r>
-            <w:r>
-              <w:rPr>
-                <w:rFonts w:ascii="Symbol" w:hAnsi="Symbol" w:cs="Symbol"/>
-                <w:sz w:val="21"/>
-                <w:szCs w:val="21"/>
-              </w:rPr>
-              <w:t></w:t>
-            </w:r>
-            <w:r>
-              <w:rPr>
-                <w:rFonts w:ascii="Palatino Linotype" w:hAnsi="Palatino Linotype" w:cs="Palatino"/>
-                <w:sz w:val="21"/>
-                <w:szCs w:val="21"/>
-                <w:lang w:val="fr-FR"/>
-              </w:rPr>
-              <w:t xml:space="preserve"> </w:t>
-            </w:r>
-            <w:r>
-              <w:rPr>
-                <w:rFonts w:ascii="Palatino Linotype" w:hAnsi="Palatino Linotype" w:cs="Palatino"/>
-                <w:sz w:val="21"/>
-                <w:szCs w:val="21"/>
-                <w:lang w:val="fr-FR"/>
-              </w:rPr>
-              <w:t>(</w:t>
-            </w:r>
-            <w:r>
-              <w:rPr>
-                <w:rFonts w:ascii="Palatino Linotype" w:hAnsi="Palatino Linotype" w:cs="Palatino"/>
-                <w:sz w:val="21"/>
-                <w:szCs w:val="21"/>
-                <w:lang w:val="fr-FR"/>
-              </w:rPr>
-              <w:t>734</w:t>
-            </w:r>
-            <w:r>
-              <w:rPr>
-                <w:rFonts w:ascii="Palatino Linotype" w:hAnsi="Palatino Linotype" w:cs="Palatino"/>
-                <w:sz w:val="21"/>
-                <w:szCs w:val="21"/>
-                <w:lang w:val="fr-FR"/>
-              </w:rPr>
-              <w:t xml:space="preserve">) </w:t>
-            </w:r>
-            <w:r>
-              <w:rPr>
-                <w:rFonts w:ascii="Palatino Linotype" w:hAnsi="Palatino Linotype" w:cs="Palatino"/>
-                <w:sz w:val="21"/>
-                <w:szCs w:val="21"/>
-                <w:lang w:val="fr-FR"/>
-              </w:rPr>
-              <w:t>645</w:t>
-            </w:r>
-            <w:r>
-              <w:rPr>
-                <w:rFonts w:ascii="Palatino Linotype" w:hAnsi="Palatino Linotype" w:cs="Palatino"/>
-                <w:sz w:val="21"/>
-                <w:szCs w:val="21"/>
-                <w:lang w:val="fr-FR"/>
-              </w:rPr>
-              <w:t>-</w:t>
-            </w:r>
-            <w:r>
-              <w:rPr>
-                <w:rFonts w:ascii="Palatino Linotype" w:hAnsi="Palatino Linotype" w:cs="Palatino"/>
-                <w:sz w:val="21"/>
-                <w:szCs w:val="21"/>
-                <w:lang w:val="fr-FR"/>
-              </w:rPr>
-              <w:t>6812</w:t>
-            </w:r>
-          </w:p>
-          <w:p>
-            <w:pPr>
-              <w:widowControl w:val="0"/>
-              <w:autoSpaceDE w:val="0"/>
-              <w:autoSpaceDN w:val="0"/>
-              <w:adjustRightInd w:val="0"/>
-              <w:spacing w:line="230" w:lineRule="exact"/>
-              <w:jc w:val="center"/>
-              <w:rPr>
-                <w:rFonts w:ascii="Palatino Linotype" w:hAnsi="Palatino Linotype" w:cs="Palatino"/>
-                <w:sz w:val="21"/>
-                <w:szCs w:val="21"/>
-                <w:lang w:val="fr-FR"/>
-              </w:rPr>
-            </w:pPr>
-            <w:r>
-              <w:rPr>
-                <w:rFonts w:ascii="Palatino Linotype" w:hAnsi="Palatino Linotype" w:cs="Palatino"/>
-                <w:sz w:val="21"/>
-                <w:szCs w:val="21"/>
-                <w:lang w:val="fr-FR"/>
-              </w:rPr>
-              <w:t>github.com/orccrusher99</w:t>
+              <w:t>github.com/arkrusade</w:t>
             </w:r>
           </w:p>
         </w:tc>
@@ -372,7 +293,7 @@
                               </a:ln>
                               <a:extLst>
                                 <a:ext uri="{909E8E84-426E-40dd-AFC4-6F175D3DCCD1}">
-                                  <a14:hiddenFill xmlns="" xmlns:o="urn:schemas-microsoft-com:office:office" xmlns:v="urn:schemas-microsoft-com:vml" xmlns:w10="urn:schemas-microsoft-com:office:word" xmlns:w="http://schemas.openxmlformats.org/wordprocessingml/2006/main" xmlns:a14="http://schemas.microsoft.com/office/drawing/2010/main" xmlns:mv="urn:schemas-microsoft-com:mac:vml" xmlns:mo="http://schemas.microsoft.com/office/mac/office/2008/main">
+                                  <a14:hiddenFill xmlns:mo="http://schemas.microsoft.com/office/mac/office/2008/main" xmlns:mv="urn:schemas-microsoft-com:mac:vml" xmlns:a14="http://schemas.microsoft.com/office/drawing/2010/main" xmlns:w="http://schemas.openxmlformats.org/wordprocessingml/2006/main" xmlns:w10="urn:schemas-microsoft-com:office:word" xmlns:v="urn:schemas-microsoft-com:vml" xmlns:o="urn:schemas-microsoft-com:office:office" xmlns="">
                                     <a:noFill/>
                                   </a14:hiddenFill>
                                 </a:ext>
@@ -783,7 +704,7 @@
                               </a:ln>
                               <a:extLst>
                                 <a:ext uri="{909E8E84-426E-40dd-AFC4-6F175D3DCCD1}">
-                                  <a14:hiddenFill xmlns="" xmlns:o="urn:schemas-microsoft-com:office:office" xmlns:v="urn:schemas-microsoft-com:vml" xmlns:w10="urn:schemas-microsoft-com:office:word" xmlns:w="http://schemas.openxmlformats.org/wordprocessingml/2006/main" xmlns:a14="http://schemas.microsoft.com/office/drawing/2010/main" xmlns:mv="urn:schemas-microsoft-com:mac:vml" xmlns:mo="http://schemas.microsoft.com/office/mac/office/2008/main">
+                                  <a14:hiddenFill xmlns:mo="http://schemas.microsoft.com/office/mac/office/2008/main" xmlns:mv="urn:schemas-microsoft-com:mac:vml" xmlns:a14="http://schemas.microsoft.com/office/drawing/2010/main" xmlns:w="http://schemas.openxmlformats.org/wordprocessingml/2006/main" xmlns:w10="urn:schemas-microsoft-com:office:word" xmlns:v="urn:schemas-microsoft-com:vml" xmlns:o="urn:schemas-microsoft-com:office:office" xmlns="">
                                     <a:noFill/>
                                   </a14:hiddenFill>
                                 </a:ext>
@@ -1220,7 +1141,31 @@
               <w:rPr>
                 <w:rFonts w:ascii="Palatino Linotype" w:hAnsi="Palatino Linotype" w:cs="Palatino"/>
               </w:rPr>
-              <w:t xml:space="preserve"> React frontend based on Salesforce workflow </w:t>
+              <w:t xml:space="preserve"> </w:t>
+            </w:r>
+            <w:r>
+              <w:rPr>
+                <w:rFonts w:ascii="Palatino Linotype" w:hAnsi="Palatino Linotype" w:cs="Palatino"/>
+              </w:rPr>
+              <w:t>Salesforce</w:t>
+            </w:r>
+            <w:r>
+              <w:rPr>
+                <w:rFonts w:ascii="Palatino Linotype" w:hAnsi="Palatino Linotype" w:cs="Palatino"/>
+              </w:rPr>
+              <w:t xml:space="preserve"> frontend based on </w:t>
+            </w:r>
+            <w:r>
+              <w:rPr>
+                <w:rFonts w:ascii="Palatino Linotype" w:hAnsi="Palatino Linotype" w:cs="Palatino"/>
+              </w:rPr>
+              <w:t xml:space="preserve">customer </w:t>
+            </w:r>
+            <w:r>
+              <w:rPr>
+                <w:rFonts w:ascii="Palatino Linotype" w:hAnsi="Palatino Linotype" w:cs="Palatino"/>
+              </w:rPr>
+              <w:t xml:space="preserve">workflow </w:t>
             </w:r>
           </w:p>
           <w:p>
@@ -1533,7 +1478,7 @@
       </w:tr>
       <w:tr>
         <w:trPr>
-          <w:trHeight w:val="240"/>
+          <w:trHeight w:val="1110"/>
         </w:trPr>
         <w:tc>
           <w:tcPr>
@@ -1742,7 +1687,7 @@
                               </a:ln>
                               <a:extLst>
                                 <a:ext uri="{909E8E84-426E-40dd-AFC4-6F175D3DCCD1}">
-                                  <a14:hiddenFill xmlns="" xmlns:o="urn:schemas-microsoft-com:office:office" xmlns:v="urn:schemas-microsoft-com:vml" xmlns:w10="urn:schemas-microsoft-com:office:word" xmlns:w="http://schemas.openxmlformats.org/wordprocessingml/2006/main" xmlns:a14="http://schemas.microsoft.com/office/drawing/2010/main" xmlns:mv="urn:schemas-microsoft-com:mac:vml" xmlns:mo="http://schemas.microsoft.com/office/mac/office/2008/main">
+                                  <a14:hiddenFill xmlns:mo="http://schemas.microsoft.com/office/mac/office/2008/main" xmlns:mv="urn:schemas-microsoft-com:mac:vml" xmlns:a14="http://schemas.microsoft.com/office/drawing/2010/main" xmlns:w="http://schemas.openxmlformats.org/wordprocessingml/2006/main" xmlns:w10="urn:schemas-microsoft-com:office:word" xmlns:v="urn:schemas-microsoft-com:vml" xmlns:o="urn:schemas-microsoft-com:office:office" xmlns="">
                                     <a:noFill/>
                                   </a14:hiddenFill>
                                 </a:ext>
@@ -1772,6 +1717,9 @@
         </w:tc>
       </w:tr>
       <w:tr>
+        <w:trPr>
+          <w:trHeight w:val="768"/>
+        </w:trPr>
         <w:tc>
           <w:tcPr>
             <w:tcW w:w="1897" w:type="dxa"/>
@@ -1850,6 +1798,13 @@
               </w:rPr>
               <w:t>Java, Swift, LEGv8</w:t>
             </w:r>
+            <w:r>
+              <w:rPr>
+                <w:rFonts w:ascii="Palatino Linotype" w:hAnsi="Palatino Linotype" w:cs="Palatino"/>
+                <w:bCs/>
+              </w:rPr>
+              <w:t>, Golang, PostgreSQL</w:t>
+            </w:r>
           </w:p>
           <w:p>
             <w:pPr>
@@ -1878,6 +1833,13 @@
               </w:rPr>
               <w:t>: React, Flask, Nest.js, Angular</w:t>
             </w:r>
+            <w:r>
+              <w:rPr>
+                <w:rFonts w:ascii="Palatino Linotype" w:hAnsi="Palatino Linotype" w:cs="Palatino"/>
+                <w:bCs/>
+              </w:rPr>
+              <w:t>, React Native</w:t>
+            </w:r>
           </w:p>
           <w:p>
             <w:pPr>
@@ -1911,53 +1873,63 @@
                 <w:rFonts w:ascii="Palatino Linotype" w:hAnsi="Palatino Linotype" w:cs="Palatino"/>
                 <w:bCs/>
               </w:rPr>
-              <w:t xml:space="preserve">Firebase </w:t>
-            </w:r>
-            <w:proofErr w:type="spellStart"/>
-            <w:r>
-              <w:rPr>
-                <w:rFonts w:ascii="Palatino Linotype" w:hAnsi="Palatino Linotype" w:cs="Palatino"/>
-                <w:bCs/>
-              </w:rPr>
-              <w:t>CloudStore</w:t>
-            </w:r>
-            <w:proofErr w:type="spellEnd"/>
-            <w:r>
-              <w:rPr>
-                <w:rFonts w:ascii="Palatino Linotype" w:hAnsi="Palatino Linotype" w:cs="Palatino"/>
-                <w:bCs/>
-              </w:rPr>
-              <w:t xml:space="preserve">, </w:t>
-            </w:r>
-            <w:r>
-              <w:rPr>
-                <w:rFonts w:ascii="Palatino Linotype" w:hAnsi="Palatino Linotype" w:cs="Palatino"/>
-                <w:bCs/>
-              </w:rPr>
-              <w:t xml:space="preserve">Excel, Git, </w:t>
-            </w:r>
-            <w:proofErr w:type="spellStart"/>
-            <w:r>
-              <w:rPr>
-                <w:rFonts w:ascii="Palatino Linotype" w:hAnsi="Palatino Linotype" w:cs="Palatino"/>
-                <w:bCs/>
-              </w:rPr>
-              <w:t>Vs</w:t>
-            </w:r>
-            <w:r>
-              <w:rPr>
-                <w:rFonts w:ascii="Palatino Linotype" w:hAnsi="Palatino Linotype" w:cs="Palatino"/>
-                <w:bCs/>
-              </w:rPr>
-              <w:t>Vim</w:t>
-            </w:r>
-            <w:proofErr w:type="spellEnd"/>
-            <w:r>
-              <w:rPr>
-                <w:rFonts w:ascii="Palatino Linotype" w:hAnsi="Palatino Linotype" w:cs="Palatino"/>
-                <w:bCs/>
-              </w:rPr>
-              <w:t>, Bash</w:t>
+              <w:t xml:space="preserve">Firebase CloudStore, </w:t>
+            </w:r>
+            <w:r>
+              <w:rPr>
+                <w:rFonts w:ascii="Palatino Linotype" w:hAnsi="Palatino Linotype" w:cs="Palatino"/>
+                <w:bCs/>
+              </w:rPr>
+              <w:t xml:space="preserve">Excel, </w:t>
+            </w:r>
+            <w:r>
+              <w:rPr>
+                <w:rFonts w:ascii="Palatino Linotype" w:hAnsi="Palatino Linotype" w:cs="Palatino"/>
+                <w:bCs/>
+              </w:rPr>
+              <w:t>g</w:t>
+            </w:r>
+            <w:r>
+              <w:rPr>
+                <w:rFonts w:ascii="Palatino Linotype" w:hAnsi="Palatino Linotype" w:cs="Palatino"/>
+                <w:bCs/>
+              </w:rPr>
+              <w:t xml:space="preserve">it, </w:t>
+            </w:r>
+            <w:r>
+              <w:rPr>
+                <w:rFonts w:ascii="Palatino Linotype" w:hAnsi="Palatino Linotype" w:cs="Palatino"/>
+                <w:bCs/>
+              </w:rPr>
+              <w:t>v</w:t>
+            </w:r>
+            <w:r>
+              <w:rPr>
+                <w:rFonts w:ascii="Palatino Linotype" w:hAnsi="Palatino Linotype" w:cs="Palatino"/>
+                <w:bCs/>
+              </w:rPr>
+              <w:t xml:space="preserve">im, </w:t>
+            </w:r>
+            <w:r>
+              <w:rPr>
+                <w:rFonts w:ascii="Palatino Linotype" w:hAnsi="Palatino Linotype" w:cs="Palatino"/>
+                <w:bCs/>
+              </w:rPr>
+              <w:t>b</w:t>
+            </w:r>
+            <w:r>
+              <w:rPr>
+                <w:rFonts w:ascii="Palatino Linotype" w:hAnsi="Palatino Linotype" w:cs="Palatino"/>
+                <w:bCs/>
+              </w:rPr>
+              <w:t>ash</w:t>
+            </w:r>
+            <w:r>
+              <w:rPr>
+                <w:rFonts w:ascii="Palatino Linotype" w:hAnsi="Palatino Linotype" w:cs="Palatino"/>
+                <w:bCs/>
+              </w:rPr>
+              <w:t>, AWS</w:t>
             </w:r>
           </w:p>
         </w:tc>
@@ -2016,7 +1988,7 @@
               <mc:AlternateContent>
                 <mc:Choice Requires="wps">
                   <w:drawing>
-                    <wp:anchor distT="0" distB="0" distL="114300" distR="114300" simplePos="0" relativeHeight="251672576" behindDoc="0" locked="0" layoutInCell="0" allowOverlap="1" wp14:anchorId="2E2E5FCC" wp14:editId="441DDB51">
+                    <wp:anchor distT="0" distB="0" distL="114300" distR="114300" simplePos="0" relativeHeight="251672576" behindDoc="0" locked="0" layoutInCell="0" allowOverlap="1" wp14:anchorId="2E2E5FCC" wp14:editId="08429A74">
                       <wp:simplePos x="0" y="0"/>
                       <wp:positionH relativeFrom="column">
                         <wp:posOffset>0</wp:posOffset>
@@ -2056,7 +2028,7 @@
                               </a:ln>
                               <a:extLst>
                                 <a:ext uri="{909E8E84-426E-40dd-AFC4-6F175D3DCCD1}">
-                                  <a14:hiddenFill xmlns="" xmlns:o="urn:schemas-microsoft-com:office:office" xmlns:v="urn:schemas-microsoft-com:vml" xmlns:w10="urn:schemas-microsoft-com:office:word" xmlns:w="http://schemas.openxmlformats.org/wordprocessingml/2006/main" xmlns:a14="http://schemas.microsoft.com/office/drawing/2010/main" xmlns:mv="urn:schemas-microsoft-com:mac:vml" xmlns:mo="http://schemas.microsoft.com/office/mac/office/2008/main">
+                                  <a14:hiddenFill xmlns:mo="http://schemas.microsoft.com/office/mac/office/2008/main" xmlns:mv="urn:schemas-microsoft-com:mac:vml" xmlns:a14="http://schemas.microsoft.com/office/drawing/2010/main" xmlns:w="http://schemas.openxmlformats.org/wordprocessingml/2006/main" xmlns:w10="urn:schemas-microsoft-com:office:word" xmlns:v="urn:schemas-microsoft-com:vml" xmlns:o="urn:schemas-microsoft-com:office:office" xmlns="">
                                     <a:noFill/>
                                   </a14:hiddenFill>
                                 </a:ext>
@@ -2077,7 +2049,7 @@
                 </mc:Choice>
                 <mc:Fallback>
                   <w:pict>
-                    <v:line w14:anchorId="6E125353" id="Line 2" o:spid="_x0000_s1026" style="position:absolute;z-index:251672576;visibility:visible;mso-wrap-style:square;mso-width-percent:0;mso-height-percent:0;mso-wrap-distance-left:9pt;mso-wrap-distance-top:0;mso-wrap-distance-right:9pt;mso-wrap-distance-bottom:0;mso-position-horizontal:absolute;mso-position-horizontal-relative:text;mso-position-vertical:absolute;mso-position-vertical-relative:text;mso-width-percent:0;mso-height-percent:0;mso-width-relative:page;mso-height-relative:page" from="0,5.05pt" to="511.2pt,5.05pt" o:gfxdata="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" o:allowincell="f"/>
+                    <v:line w14:anchorId="42845FE7" id="Line 2" o:spid="_x0000_s1026" style="position:absolute;z-index:251672576;visibility:visible;mso-wrap-style:square;mso-width-percent:0;mso-height-percent:0;mso-wrap-distance-left:9pt;mso-wrap-distance-top:0;mso-wrap-distance-right:9pt;mso-wrap-distance-bottom:0;mso-position-horizontal:absolute;mso-position-horizontal-relative:text;mso-position-vertical:absolute;mso-position-vertical-relative:text;mso-width-percent:0;mso-height-percent:0;mso-width-relative:page;mso-height-relative:page" from="0,5.05pt" to="511.2pt,5.05pt" o:gfxdata="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" o:allowincell="f"/>
                   </w:pict>
                 </mc:Fallback>
               </mc:AlternateContent>
@@ -2681,7 +2653,7 @@
         <w:trPr>
           <w:gridAfter w:val="1"/>
           <w:wAfter w:w="7" w:type="dxa"/>
-          <w:trHeight w:val="269"/>
+          <w:trHeight w:val="570"/>
         </w:trPr>
         <w:tc>
           <w:tcPr>
@@ -2854,7 +2826,7 @@
                               </a:ln>
                               <a:extLst>
                                 <a:ext uri="{909E8E84-426E-40dd-AFC4-6F175D3DCCD1}">
-                                  <a14:hiddenFill xmlns="" xmlns:o="urn:schemas-microsoft-com:office:office" xmlns:v="urn:schemas-microsoft-com:vml" xmlns:w10="urn:schemas-microsoft-com:office:word" xmlns:w="http://schemas.openxmlformats.org/wordprocessingml/2006/main" xmlns:a14="http://schemas.microsoft.com/office/drawing/2010/main" xmlns:mv="urn:schemas-microsoft-com:mac:vml" xmlns:mo="http://schemas.microsoft.com/office/mac/office/2008/main">
+                                  <a14:hiddenFill xmlns:mo="http://schemas.microsoft.com/office/mac/office/2008/main" xmlns:mv="urn:schemas-microsoft-com:mac:vml" xmlns:a14="http://schemas.microsoft.com/office/drawing/2010/main" xmlns:w="http://schemas.openxmlformats.org/wordprocessingml/2006/main" xmlns:w10="urn:schemas-microsoft-com:office:word" xmlns:v="urn:schemas-microsoft-com:vml" xmlns:o="urn:schemas-microsoft-com:office:office" xmlns="">
                                     <a:noFill/>
                                   </a14:hiddenFill>
                                 </a:ext>
@@ -2970,9 +2942,8 @@
                 <w:szCs w:val="21"/>
               </w:rPr>
               <w:softHyphen/>
-              <w:t xml:space="preserve">– React Native, Nest.js, Firebase </w:t>
-            </w:r>
-            <w:proofErr w:type="spellStart"/>
+              <w:t xml:space="preserve">– </w:t>
+            </w:r>
             <w:r>
               <w:rPr>
                 <w:rFonts w:ascii="Palatino Linotype" w:hAnsi="Palatino Linotype" w:cs="Palatino"/>
@@ -2981,9 +2952,8 @@
                 <w:sz w:val="21"/>
                 <w:szCs w:val="21"/>
               </w:rPr>
-              <w:t>CloudStore</w:t>
-            </w:r>
-            <w:proofErr w:type="spellEnd"/>
+              <w:t>Lead Backend Developer</w:t>
+            </w:r>
           </w:p>
         </w:tc>
         <w:tc>
@@ -3016,6 +2986,181 @@
               </w:rPr>
               <w:t>Summer 2020</w:t>
             </w:r>
+          </w:p>
+        </w:tc>
+      </w:tr>
+      <w:tr>
+        <w:trPr>
+          <w:gridAfter w:val="1"/>
+          <w:wAfter w:w="7" w:type="dxa"/>
+          <w:trHeight w:val="822"/>
+        </w:trPr>
+        <w:tc>
+          <w:tcPr>
+            <w:tcW w:w="1897" w:type="dxa"/>
+            <w:vMerge/>
+          </w:tcPr>
+          <w:p>
+            <w:pPr>
+              <w:widowControl w:val="0"/>
+              <w:autoSpaceDE w:val="0"/>
+              <w:autoSpaceDN w:val="0"/>
+              <w:adjustRightInd w:val="0"/>
+              <w:spacing w:line="240" w:lineRule="exact"/>
+              <w:rPr>
+                <w:rFonts w:ascii="Palatino Linotype" w:hAnsi="Palatino Linotype" w:cs="Palatino"/>
+                <w:b/>
+                <w:bCs/>
+                <w:sz w:val="22"/>
+                <w:szCs w:val="22"/>
+              </w:rPr>
+            </w:pPr>
+          </w:p>
+        </w:tc>
+        <w:tc>
+          <w:tcPr>
+            <w:tcW w:w="6918" w:type="dxa"/>
+            <w:gridSpan w:val="2"/>
+          </w:tcPr>
+          <w:p>
+            <w:pPr>
+              <w:widowControl w:val="0"/>
+              <w:autoSpaceDE w:val="0"/>
+              <w:autoSpaceDN w:val="0"/>
+              <w:adjustRightInd w:val="0"/>
+              <w:spacing w:line="230" w:lineRule="exact"/>
+              <w:rPr>
+                <w:rFonts w:ascii="Palatino Linotype" w:hAnsi="Palatino Linotype" w:cs="Palatino"/>
+                <w:bCs/>
+                <w:iCs/>
+                <w:sz w:val="21"/>
+                <w:szCs w:val="21"/>
+              </w:rPr>
+            </w:pPr>
+            <w:r>
+              <w:rPr>
+                <w:rFonts w:ascii="Palatino Linotype" w:hAnsi="Palatino Linotype" w:cs="Palatino"/>
+                <w:b/>
+                <w:i/>
+                <w:sz w:val="21"/>
+                <w:szCs w:val="21"/>
+              </w:rPr>
+              <w:t xml:space="preserve">    </w:t>
+            </w:r>
+            <w:r>
+              <w:rPr>
+                <w:rFonts w:ascii="Palatino Linotype" w:hAnsi="Palatino Linotype" w:cs="Palatino"/>
+                <w:bCs/>
+                <w:iCs/>
+                <w:sz w:val="21"/>
+                <w:szCs w:val="21"/>
+              </w:rPr>
+              <w:t xml:space="preserve">A </w:t>
+            </w:r>
+            <w:r>
+              <w:rPr>
+                <w:rFonts w:ascii="Palatino Linotype" w:hAnsi="Palatino Linotype" w:cs="Palatino"/>
+                <w:bCs/>
+                <w:iCs/>
+                <w:sz w:val="21"/>
+                <w:szCs w:val="21"/>
+              </w:rPr>
+              <w:t>dating platform built on semi-public discussions and interactions</w:t>
+            </w:r>
+          </w:p>
+          <w:p>
+            <w:pPr>
+              <w:widowControl w:val="0"/>
+              <w:autoSpaceDE w:val="0"/>
+              <w:autoSpaceDN w:val="0"/>
+              <w:adjustRightInd w:val="0"/>
+              <w:spacing w:line="230" w:lineRule="exact"/>
+              <w:rPr>
+                <w:rFonts w:ascii="Palatino Linotype" w:hAnsi="Palatino Linotype" w:cs="Palatino"/>
+                <w:bCs/>
+                <w:iCs/>
+                <w:sz w:val="21"/>
+                <w:szCs w:val="21"/>
+              </w:rPr>
+            </w:pPr>
+            <w:r>
+              <w:rPr>
+                <w:rFonts w:ascii="Palatino Linotype" w:hAnsi="Palatino Linotype" w:cs="Palatino"/>
+                <w:bCs/>
+                <w:iCs/>
+                <w:sz w:val="21"/>
+                <w:szCs w:val="21"/>
+              </w:rPr>
+              <w:t xml:space="preserve">    </w:t>
+            </w:r>
+            <w:r>
+              <w:rPr>
+                <w:rFonts w:ascii="Palatino Linotype" w:hAnsi="Palatino Linotype" w:cs="Palatino"/>
+                <w:bCs/>
+                <w:iCs/>
+                <w:sz w:val="21"/>
+                <w:szCs w:val="21"/>
+              </w:rPr>
+              <w:t>Led full-time students to develop extra-curricular project</w:t>
+            </w:r>
+          </w:p>
+          <w:p>
+            <w:pPr>
+              <w:widowControl w:val="0"/>
+              <w:autoSpaceDE w:val="0"/>
+              <w:autoSpaceDN w:val="0"/>
+              <w:adjustRightInd w:val="0"/>
+              <w:spacing w:line="230" w:lineRule="exact"/>
+              <w:rPr>
+                <w:rFonts w:ascii="Palatino Linotype" w:hAnsi="Palatino Linotype" w:cs="Palatino"/>
+                <w:bCs/>
+                <w:iCs/>
+                <w:sz w:val="21"/>
+                <w:szCs w:val="21"/>
+              </w:rPr>
+            </w:pPr>
+            <w:r>
+              <w:rPr>
+                <w:rFonts w:ascii="Palatino Linotype" w:hAnsi="Palatino Linotype" w:cs="Palatino"/>
+                <w:bCs/>
+                <w:iCs/>
+                <w:sz w:val="21"/>
+                <w:szCs w:val="21"/>
+              </w:rPr>
+              <w:t xml:space="preserve">    </w:t>
+            </w:r>
+            <w:r>
+              <w:rPr>
+                <w:rFonts w:ascii="Palatino Linotype" w:hAnsi="Palatino Linotype" w:cs="Palatino"/>
+                <w:bCs/>
+                <w:iCs/>
+                <w:sz w:val="21"/>
+                <w:szCs w:val="21"/>
+              </w:rPr>
+              <w:t>Designed a RESTful API in Nest.js for Firebase backend</w:t>
+            </w:r>
+          </w:p>
+        </w:tc>
+        <w:tc>
+          <w:tcPr>
+            <w:tcW w:w="1621" w:type="dxa"/>
+          </w:tcPr>
+          <w:p>
+            <w:pPr>
+              <w:widowControl w:val="0"/>
+              <w:autoSpaceDE w:val="0"/>
+              <w:autoSpaceDN w:val="0"/>
+              <w:adjustRightInd w:val="0"/>
+              <w:spacing w:line="240" w:lineRule="exact"/>
+              <w:jc w:val="right"/>
+              <w:rPr>
+                <w:rFonts w:ascii="Palatino Linotype" w:hAnsi="Palatino Linotype" w:cs="Palatino"/>
+                <w:b/>
+                <w:bCs/>
+                <w:sz w:val="22"/>
+                <w:szCs w:val="22"/>
+              </w:rPr>
+            </w:pPr>
           </w:p>
         </w:tc>
       </w:tr>
@@ -3061,41 +3206,57 @@
               <w:spacing w:line="230" w:lineRule="exact"/>
               <w:rPr>
                 <w:rFonts w:ascii="Palatino Linotype" w:hAnsi="Palatino Linotype" w:cs="Palatino"/>
-                <w:bCs/>
-                <w:iCs/>
-                <w:sz w:val="21"/>
-                <w:szCs w:val="21"/>
-              </w:rPr>
-            </w:pPr>
-            <w:r>
-              <w:rPr>
-                <w:rFonts w:ascii="Palatino Linotype" w:hAnsi="Palatino Linotype" w:cs="Palatino"/>
                 <w:b/>
                 <w:i/>
                 <w:sz w:val="21"/>
                 <w:szCs w:val="21"/>
               </w:rPr>
-              <w:t xml:space="preserve">    </w:t>
-            </w:r>
-            <w:r>
-              <w:rPr>
-                <w:rFonts w:ascii="Palatino Linotype" w:hAnsi="Palatino Linotype" w:cs="Palatino"/>
-                <w:bCs/>
-                <w:iCs/>
-                <w:sz w:val="21"/>
-                <w:szCs w:val="21"/>
-              </w:rPr>
-              <w:t xml:space="preserve">A </w:t>
-            </w:r>
-            <w:r>
-              <w:rPr>
-                <w:rFonts w:ascii="Palatino Linotype" w:hAnsi="Palatino Linotype" w:cs="Palatino"/>
-                <w:bCs/>
-                <w:iCs/>
-                <w:sz w:val="21"/>
-                <w:szCs w:val="21"/>
-              </w:rPr>
-              <w:t>dating platform built on semi-public discussions and interactions</w:t>
+            </w:pPr>
+            <w:r>
+              <w:rPr>
+                <w:rFonts w:ascii="Palatino Linotype" w:hAnsi="Palatino Linotype" w:cs="Palatino"/>
+                <w:b/>
+                <w:i/>
+                <w:sz w:val="21"/>
+                <w:szCs w:val="21"/>
+              </w:rPr>
+              <w:t xml:space="preserve">Home </w:t>
+            </w:r>
+            <w:r>
+              <w:rPr>
+                <w:rFonts w:ascii="Palatino Linotype" w:hAnsi="Palatino Linotype"/>
+              </w:rPr>
+              <w:t>–</w:t>
+            </w:r>
+            <w:r>
+              <w:rPr>
+                <w:rFonts w:ascii="Palatino Linotype" w:hAnsi="Palatino Linotype"/>
+              </w:rPr>
+              <w:t xml:space="preserve"> </w:t>
+            </w:r>
+            <w:r>
+              <w:rPr>
+                <w:rFonts w:ascii="Palatino Linotype" w:hAnsi="Palatino Linotype"/>
+              </w:rPr>
+              <w:t>b</w:t>
+            </w:r>
+            <w:r>
+              <w:rPr>
+                <w:rFonts w:ascii="Palatino Linotype" w:hAnsi="Palatino Linotype"/>
+              </w:rPr>
+              <w:t xml:space="preserve">ash + </w:t>
+            </w:r>
+            <w:r>
+              <w:rPr>
+                <w:rFonts w:ascii="Palatino Linotype" w:hAnsi="Palatino Linotype"/>
+              </w:rPr>
+              <w:t>v</w:t>
+            </w:r>
+            <w:r>
+              <w:rPr>
+                <w:rFonts w:ascii="Palatino Linotype" w:hAnsi="Palatino Linotype"/>
+              </w:rPr>
+              <w:t>imscript</w:t>
             </w:r>
           </w:p>
         </w:tc>
@@ -3119,6 +3280,16 @@
                 <w:szCs w:val="22"/>
               </w:rPr>
             </w:pPr>
+            <w:r>
+              <w:rPr>
+                <w:rFonts w:ascii="Palatino Linotype" w:hAnsi="Palatino Linotype" w:cs="Palatino"/>
+                <w:b/>
+                <w:bCs/>
+                <w:sz w:val="22"/>
+                <w:szCs w:val="22"/>
+              </w:rPr>
+              <w:t>2019-2020</w:t>
+            </w:r>
           </w:p>
         </w:tc>
       </w:tr>
@@ -3126,7 +3297,7 @@
         <w:trPr>
           <w:gridAfter w:val="1"/>
           <w:wAfter w:w="7" w:type="dxa"/>
-          <w:trHeight w:val="269"/>
+          <w:trHeight w:val="308"/>
         </w:trPr>
         <w:tc>
           <w:tcPr>
@@ -3162,44 +3333,17 @@
               <w:autoSpaceDN w:val="0"/>
               <w:adjustRightInd w:val="0"/>
               <w:spacing w:line="230" w:lineRule="exact"/>
-              <w:rPr>
-                <w:rFonts w:ascii="Palatino Linotype" w:hAnsi="Palatino Linotype" w:cs="Palatino"/>
-                <w:b/>
-                <w:i/>
-                <w:sz w:val="21"/>
-                <w:szCs w:val="21"/>
-              </w:rPr>
-            </w:pPr>
-            <w:r>
-              <w:rPr>
-                <w:rFonts w:ascii="Palatino Linotype" w:hAnsi="Palatino Linotype" w:cs="Palatino"/>
-                <w:b/>
-                <w:i/>
-                <w:sz w:val="21"/>
-                <w:szCs w:val="21"/>
-              </w:rPr>
-              <w:t xml:space="preserve">Home </w:t>
-            </w:r>
-            <w:r>
-              <w:rPr>
-                <w:rFonts w:ascii="Palatino Linotype" w:hAnsi="Palatino Linotype"/>
-              </w:rPr>
-              <w:t>–</w:t>
-            </w:r>
-            <w:r>
-              <w:rPr>
-                <w:rFonts w:ascii="Palatino Linotype" w:hAnsi="Palatino Linotype"/>
-              </w:rPr>
-              <w:t xml:space="preserve"> Bash + </w:t>
-            </w:r>
-            <w:proofErr w:type="spellStart"/>
-            <w:r>
-              <w:rPr>
-                <w:rFonts w:ascii="Palatino Linotype" w:hAnsi="Palatino Linotype"/>
-              </w:rPr>
-              <w:t>Vimscript</w:t>
-            </w:r>
-            <w:proofErr w:type="spellEnd"/>
+            </w:pPr>
+            <w:r>
+              <w:rPr>
+                <w:rFonts w:ascii="Palatino Linotype" w:hAnsi="Palatino Linotype" w:cs="Palatino"/>
+                <w:bCs/>
+                <w:iCs/>
+                <w:sz w:val="21"/>
+                <w:szCs w:val="21"/>
+              </w:rPr>
+              <w:t xml:space="preserve">     My personal Unix configuration files </w:t>
+            </w:r>
           </w:p>
         </w:tc>
         <w:tc>
@@ -3222,16 +3366,6 @@
                 <w:szCs w:val="22"/>
               </w:rPr>
             </w:pPr>
-            <w:r>
-              <w:rPr>
-                <w:rFonts w:ascii="Palatino Linotype" w:hAnsi="Palatino Linotype" w:cs="Palatino"/>
-                <w:b/>
-                <w:bCs/>
-                <w:sz w:val="22"/>
-                <w:szCs w:val="22"/>
-              </w:rPr>
-              <w:t>2019-2020</w:t>
-            </w:r>
           </w:p>
         </w:tc>
       </w:tr>
@@ -3239,7 +3373,7 @@
         <w:trPr>
           <w:gridAfter w:val="1"/>
           <w:wAfter w:w="7" w:type="dxa"/>
-          <w:trHeight w:val="269"/>
+          <w:trHeight w:val="1173"/>
         </w:trPr>
         <w:tc>
           <w:tcPr>
@@ -3279,83 +3413,6 @@
             <w:r>
               <w:rPr>
                 <w:rFonts w:ascii="Palatino Linotype" w:hAnsi="Palatino Linotype" w:cs="Palatino"/>
-                <w:bCs/>
-                <w:iCs/>
-                <w:sz w:val="21"/>
-                <w:szCs w:val="21"/>
-              </w:rPr>
-              <w:t xml:space="preserve">     My personal Unix configuration files </w:t>
-            </w:r>
-          </w:p>
-        </w:tc>
-        <w:tc>
-          <w:tcPr>
-            <w:tcW w:w="1621" w:type="dxa"/>
-          </w:tcPr>
-          <w:p>
-            <w:pPr>
-              <w:widowControl w:val="0"/>
-              <w:autoSpaceDE w:val="0"/>
-              <w:autoSpaceDN w:val="0"/>
-              <w:adjustRightInd w:val="0"/>
-              <w:spacing w:line="240" w:lineRule="exact"/>
-              <w:jc w:val="right"/>
-              <w:rPr>
-                <w:rFonts w:ascii="Palatino Linotype" w:hAnsi="Palatino Linotype" w:cs="Palatino"/>
-                <w:b/>
-                <w:bCs/>
-                <w:sz w:val="22"/>
-                <w:szCs w:val="22"/>
-              </w:rPr>
-            </w:pPr>
-          </w:p>
-        </w:tc>
-      </w:tr>
-      <w:tr>
-        <w:trPr>
-          <w:gridAfter w:val="1"/>
-          <w:wAfter w:w="7" w:type="dxa"/>
-          <w:trHeight w:val="269"/>
-        </w:trPr>
-        <w:tc>
-          <w:tcPr>
-            <w:tcW w:w="1897" w:type="dxa"/>
-            <w:vMerge/>
-          </w:tcPr>
-          <w:p>
-            <w:pPr>
-              <w:widowControl w:val="0"/>
-              <w:autoSpaceDE w:val="0"/>
-              <w:autoSpaceDN w:val="0"/>
-              <w:adjustRightInd w:val="0"/>
-              <w:spacing w:line="240" w:lineRule="exact"/>
-              <w:rPr>
-                <w:rFonts w:ascii="Palatino Linotype" w:hAnsi="Palatino Linotype" w:cs="Palatino"/>
-                <w:b/>
-                <w:bCs/>
-                <w:sz w:val="22"/>
-                <w:szCs w:val="22"/>
-              </w:rPr>
-            </w:pPr>
-          </w:p>
-        </w:tc>
-        <w:tc>
-          <w:tcPr>
-            <w:tcW w:w="6918" w:type="dxa"/>
-            <w:gridSpan w:val="2"/>
-          </w:tcPr>
-          <w:p>
-            <w:pPr>
-              <w:widowControl w:val="0"/>
-              <w:autoSpaceDE w:val="0"/>
-              <w:autoSpaceDN w:val="0"/>
-              <w:adjustRightInd w:val="0"/>
-              <w:spacing w:line="230" w:lineRule="exact"/>
-            </w:pPr>
-            <w:proofErr w:type="spellStart"/>
-            <w:r>
-              <w:rPr>
-                <w:rFonts w:ascii="Palatino Linotype" w:hAnsi="Palatino Linotype" w:cs="Palatino"/>
                 <w:b/>
                 <w:i/>
                 <w:sz w:val="21"/>
@@ -3363,7 +3420,6 @@
               </w:rPr>
               <w:t>DCDSwarm</w:t>
             </w:r>
-            <w:proofErr w:type="spellEnd"/>
             <w:r>
               <w:rPr>
                 <w:rFonts w:ascii="Palatino Linotype" w:hAnsi="Palatino Linotype" w:cs="Palatino"/>
@@ -3587,7 +3643,6 @@
                 <w:szCs w:val="21"/>
               </w:rPr>
             </w:pPr>
-            <w:proofErr w:type="spellStart"/>
             <w:r>
               <w:rPr>
                 <w:rFonts w:ascii="Palatino Linotype" w:hAnsi="Palatino Linotype" w:cs="Palatino"/>
@@ -3598,7 +3653,6 @@
               </w:rPr>
               <w:t>MATLabber</w:t>
             </w:r>
-            <w:proofErr w:type="spellEnd"/>
             <w:r>
               <w:rPr>
                 <w:rFonts w:ascii="Palatino Linotype" w:hAnsi="Palatino Linotype" w:cs="Palatino"/>
@@ -3707,165 +3761,6 @@
                 <w:szCs w:val="22"/>
               </w:rPr>
               <w:t>Summer 2016</w:t>
-            </w:r>
-          </w:p>
-        </w:tc>
-      </w:tr>
-      <w:tr>
-        <w:trPr>
-          <w:gridAfter w:val="1"/>
-          <w:wAfter w:w="7" w:type="dxa"/>
-          <w:trHeight w:val="448"/>
-        </w:trPr>
-        <w:tc>
-          <w:tcPr>
-            <w:tcW w:w="1897" w:type="dxa"/>
-          </w:tcPr>
-          <w:p>
-            <w:pPr>
-              <w:widowControl w:val="0"/>
-              <w:autoSpaceDE w:val="0"/>
-              <w:autoSpaceDN w:val="0"/>
-              <w:adjustRightInd w:val="0"/>
-              <w:spacing w:line="240" w:lineRule="exact"/>
-              <w:rPr>
-                <w:rFonts w:ascii="Palatino Linotype" w:hAnsi="Palatino Linotype" w:cs="Palatino"/>
-                <w:b/>
-                <w:bCs/>
-                <w:sz w:val="22"/>
-                <w:szCs w:val="22"/>
-              </w:rPr>
-            </w:pPr>
-          </w:p>
-        </w:tc>
-        <w:tc>
-          <w:tcPr>
-            <w:tcW w:w="6918" w:type="dxa"/>
-            <w:gridSpan w:val="2"/>
-          </w:tcPr>
-          <w:p>
-            <w:pPr>
-              <w:widowControl w:val="0"/>
-              <w:autoSpaceDE w:val="0"/>
-              <w:autoSpaceDN w:val="0"/>
-              <w:adjustRightInd w:val="0"/>
-              <w:spacing w:line="230" w:lineRule="exact"/>
-              <w:rPr>
-                <w:rFonts w:ascii="Palatino Linotype" w:hAnsi="Palatino Linotype" w:cs="Palatino"/>
-                <w:sz w:val="21"/>
-                <w:szCs w:val="21"/>
-              </w:rPr>
-            </w:pPr>
-            <w:proofErr w:type="spellStart"/>
-            <w:r>
-              <w:rPr>
-                <w:rFonts w:ascii="Palatino Linotype" w:hAnsi="Palatino Linotype" w:cs="Palatino"/>
-                <w:b/>
-                <w:i/>
-                <w:sz w:val="21"/>
-                <w:szCs w:val="21"/>
-              </w:rPr>
-              <w:t>Crammunity</w:t>
-            </w:r>
-            <w:proofErr w:type="spellEnd"/>
-            <w:r>
-              <w:rPr>
-                <w:rFonts w:ascii="Palatino Linotype" w:hAnsi="Palatino Linotype" w:cs="Palatino"/>
-                <w:i/>
-                <w:sz w:val="21"/>
-                <w:szCs w:val="21"/>
-              </w:rPr>
-              <w:t xml:space="preserve"> </w:t>
-            </w:r>
-            <w:r>
-              <w:rPr>
-                <w:rFonts w:ascii="Palatino Linotype" w:hAnsi="Palatino Linotype"/>
-              </w:rPr>
-              <w:t>–</w:t>
-            </w:r>
-            <w:r>
-              <w:rPr>
-                <w:rFonts w:ascii="Palatino Linotype" w:hAnsi="Palatino Linotype" w:cs="Palatino"/>
-                <w:i/>
-                <w:sz w:val="21"/>
-                <w:szCs w:val="21"/>
-              </w:rPr>
-              <w:t xml:space="preserve"> </w:t>
-            </w:r>
-            <w:r>
-              <w:rPr>
-                <w:rFonts w:ascii="Palatino Linotype" w:hAnsi="Palatino Linotype" w:cs="Palatino"/>
-                <w:sz w:val="21"/>
-                <w:szCs w:val="21"/>
-              </w:rPr>
-              <w:t>iOS</w:t>
-            </w:r>
-          </w:p>
-          <w:p>
-            <w:pPr>
-              <w:ind w:left="-3"/>
-              <w:rPr>
-                <w:rFonts w:ascii="Palatino Linotype" w:hAnsi="Palatino Linotype" w:cs="Palatino"/>
-                <w:b/>
-                <w:sz w:val="21"/>
-                <w:szCs w:val="21"/>
-              </w:rPr>
-            </w:pPr>
-            <w:r>
-              <w:rPr>
-                <w:rFonts w:ascii="Palatino Linotype" w:hAnsi="Palatino Linotype" w:cs="Palatino"/>
-                <w:sz w:val="21"/>
-                <w:szCs w:val="21"/>
-              </w:rPr>
-              <w:t xml:space="preserve">      </w:t>
-            </w:r>
-            <w:r>
-              <w:rPr>
-                <w:rFonts w:ascii="Palatino Linotype" w:hAnsi="Palatino Linotype" w:cs="Palatino"/>
-                <w:sz w:val="21"/>
-                <w:szCs w:val="21"/>
-              </w:rPr>
-              <w:t>Sends and stores messages for student</w:t>
-            </w:r>
-            <w:r>
-              <w:rPr>
-                <w:rFonts w:ascii="Palatino Linotype" w:hAnsi="Palatino Linotype" w:cs="Palatino"/>
-                <w:sz w:val="21"/>
-                <w:szCs w:val="21"/>
-              </w:rPr>
-              <w:t xml:space="preserve"> study sessions</w:t>
-            </w:r>
-          </w:p>
-        </w:tc>
-        <w:tc>
-          <w:tcPr>
-            <w:tcW w:w="1621" w:type="dxa"/>
-          </w:tcPr>
-          <w:p>
-            <w:pPr>
-              <w:widowControl w:val="0"/>
-              <w:autoSpaceDE w:val="0"/>
-              <w:autoSpaceDN w:val="0"/>
-              <w:adjustRightInd w:val="0"/>
-              <w:spacing w:line="240" w:lineRule="exact"/>
-              <w:jc w:val="right"/>
-              <w:rPr>
-                <w:rFonts w:ascii="Palatino Linotype" w:hAnsi="Palatino Linotype" w:cs="Palatino"/>
-                <w:b/>
-                <w:bCs/>
-                <w:sz w:val="22"/>
-                <w:szCs w:val="22"/>
-              </w:rPr>
-            </w:pPr>
-            <w:r>
-              <w:rPr>
-                <w:rFonts w:ascii="Palatino Linotype" w:hAnsi="Palatino Linotype" w:cs="Palatino"/>
-                <w:b/>
-                <w:bCs/>
-                <w:sz w:val="22"/>
-                <w:szCs w:val="22"/>
-              </w:rPr>
-              <w:t>Summer 2015</w:t>
             </w:r>
           </w:p>
         </w:tc>

</xml_diff>